<commit_message>
Replace files and Modify Doc
</commit_message>
<xml_diff>
--- a/All_In_One(Git).docx
+++ b/All_In_One(Git).docx
@@ -3,11 +3,6 @@
 <w:document xmlns:ve="http://schemas.openxmlformats.org/markup-compatibility/2006" xmlns:o="urn:schemas-microsoft-com:office:office" xmlns:r="http://schemas.openxmlformats.org/officeDocument/2006/relationships" xmlns:m="http://schemas.openxmlformats.org/officeDocument/2006/math" xmlns:v="urn:schemas-microsoft-com:vml" xmlns:wp="http://schemas.openxmlformats.org/drawingml/2006/wordprocessingDrawing" xmlns:w10="urn:schemas-microsoft-com:office:word" xmlns:w="http://schemas.openxmlformats.org/wordprocessingml/2006/main" xmlns:wne="http://schemas.microsoft.com/office/word/2006/wordml">
   <w:body>
     <w:p>
-      <w:pPr>
-        <w:rPr>
-          <w:rFonts w:hint="eastAsia"/>
-        </w:rPr>
-      </w:pPr>
       <w:r>
         <w:rPr>
           <w:rFonts w:hint="eastAsia"/>
@@ -272,11 +267,6 @@
             <w:tcW w:w="8214" w:type="dxa"/>
           </w:tcPr>
           <w:p>
-            <w:pPr>
-              <w:rPr>
-                <w:rFonts w:hint="eastAsia"/>
-              </w:rPr>
-            </w:pPr>
             <w:r>
               <w:rPr>
                 <w:rFonts w:hint="eastAsia"/>
@@ -423,7 +413,7 @@
               <w:adjustRightInd w:val="0"/>
               <w:jc w:val="left"/>
               <w:rPr>
-                <w:rFonts w:asciiTheme="majorHAnsi" w:eastAsiaTheme="majorHAnsi" w:hAnsiTheme="majorHAnsi" w:hint="eastAsia"/>
+                <w:rFonts w:asciiTheme="majorHAnsi" w:eastAsiaTheme="majorHAnsi" w:hAnsiTheme="majorHAnsi"/>
                 <w:color w:val="404040"/>
                 <w:szCs w:val="20"/>
               </w:rPr>
@@ -461,7 +451,7 @@
               <w:autoSpaceDN/>
               <w:spacing w:line="337" w:lineRule="atLeast"/>
               <w:rPr>
-                <w:rFonts w:asciiTheme="majorHAnsi" w:eastAsiaTheme="majorHAnsi" w:hAnsiTheme="majorHAnsi" w:cs="굴림체" w:hint="eastAsia"/>
+                <w:rFonts w:asciiTheme="majorHAnsi" w:eastAsiaTheme="majorHAnsi" w:hAnsiTheme="majorHAnsi" w:cs="굴림체"/>
                 <w:color w:val="545454"/>
                 <w:kern w:val="0"/>
                 <w:szCs w:val="20"/>
@@ -564,11 +554,6 @@
             <w:tcW w:w="8214" w:type="dxa"/>
           </w:tcPr>
           <w:p>
-            <w:pPr>
-              <w:rPr>
-                <w:rFonts w:hint="eastAsia"/>
-              </w:rPr>
-            </w:pPr>
             <w:r>
               <w:rPr>
                 <w:rFonts w:hint="eastAsia"/>
@@ -586,11 +571,6 @@
             </w:r>
           </w:p>
           <w:p>
-            <w:pPr>
-              <w:rPr>
-                <w:rFonts w:hint="eastAsia"/>
-              </w:rPr>
-            </w:pPr>
             <w:r>
               <w:rPr>
                 <w:rFonts w:hint="eastAsia"/>
@@ -599,11 +579,6 @@
             </w:r>
           </w:p>
           <w:p>
-            <w:pPr>
-              <w:rPr>
-                <w:rFonts w:hint="eastAsia"/>
-              </w:rPr>
-            </w:pPr>
             <w:r>
               <w:rPr>
                 <w:rFonts w:hint="eastAsia"/>
@@ -890,6 +865,318 @@
                 <w:szCs w:val="20"/>
               </w:rPr>
               <w:t>git pull origin master</w:t>
+            </w:r>
+          </w:p>
+        </w:tc>
+      </w:tr>
+      <w:tr>
+        <w:tc>
+          <w:tcPr>
+            <w:tcW w:w="1028" w:type="dxa"/>
+          </w:tcPr>
+          <w:p>
+            <w:pPr>
+              <w:widowControl/>
+              <w:tabs>
+                <w:tab w:val="left" w:pos="360"/>
+                <w:tab w:val="left" w:pos="720"/>
+                <w:tab w:val="left" w:pos="1080"/>
+                <w:tab w:val="left" w:pos="1440"/>
+                <w:tab w:val="left" w:pos="1800"/>
+                <w:tab w:val="left" w:pos="2160"/>
+                <w:tab w:val="left" w:pos="2520"/>
+                <w:tab w:val="left" w:pos="2880"/>
+                <w:tab w:val="left" w:pos="3240"/>
+                <w:tab w:val="left" w:pos="3600"/>
+                <w:tab w:val="left" w:pos="3960"/>
+                <w:tab w:val="left" w:pos="4320"/>
+                <w:tab w:val="left" w:pos="4680"/>
+                <w:tab w:val="left" w:pos="5040"/>
+                <w:tab w:val="left" w:pos="5400"/>
+                <w:tab w:val="left" w:pos="5760"/>
+                <w:tab w:val="left" w:pos="6120"/>
+                <w:tab w:val="left" w:pos="6480"/>
+                <w:tab w:val="left" w:pos="6840"/>
+                <w:tab w:val="left" w:pos="7200"/>
+                <w:tab w:val="left" w:pos="7560"/>
+                <w:tab w:val="left" w:pos="7920"/>
+                <w:tab w:val="left" w:pos="8280"/>
+                <w:tab w:val="left" w:pos="8640"/>
+                <w:tab w:val="left" w:pos="9000"/>
+                <w:tab w:val="left" w:pos="9360"/>
+                <w:tab w:val="left" w:pos="9720"/>
+                <w:tab w:val="left" w:pos="10080"/>
+                <w:tab w:val="left" w:pos="10440"/>
+                <w:tab w:val="left" w:pos="10800"/>
+                <w:tab w:val="left" w:pos="11160"/>
+                <w:tab w:val="left" w:pos="11520"/>
+              </w:tabs>
+              <w:wordWrap/>
+              <w:autoSpaceDE/>
+              <w:autoSpaceDN/>
+              <w:adjustRightInd w:val="0"/>
+              <w:jc w:val="left"/>
+              <w:rPr>
+                <w:rFonts w:ascii="맑은 고딕" w:eastAsia="맑은 고딕" w:hAnsi="맑은 고딕" w:cs="굴림" w:hint="eastAsia"/>
+                <w:kern w:val="0"/>
+                <w:szCs w:val="20"/>
+              </w:rPr>
+            </w:pPr>
+            <w:r>
+              <w:rPr>
+                <w:rFonts w:ascii="맑은 고딕" w:eastAsia="맑은 고딕" w:hAnsi="맑은 고딕" w:cs="굴림" w:hint="eastAsia"/>
+                <w:kern w:val="0"/>
+                <w:szCs w:val="20"/>
+              </w:rPr>
+              <w:t>삭제/rm</w:t>
+            </w:r>
+          </w:p>
+        </w:tc>
+        <w:tc>
+          <w:tcPr>
+            <w:tcW w:w="8214" w:type="dxa"/>
+          </w:tcPr>
+          <w:p>
+            <w:pPr>
+              <w:widowControl/>
+              <w:tabs>
+                <w:tab w:val="left" w:pos="360"/>
+                <w:tab w:val="left" w:pos="720"/>
+                <w:tab w:val="left" w:pos="1080"/>
+                <w:tab w:val="left" w:pos="1440"/>
+                <w:tab w:val="left" w:pos="1800"/>
+                <w:tab w:val="left" w:pos="2160"/>
+                <w:tab w:val="left" w:pos="2520"/>
+                <w:tab w:val="left" w:pos="2880"/>
+                <w:tab w:val="left" w:pos="3240"/>
+                <w:tab w:val="left" w:pos="3600"/>
+                <w:tab w:val="left" w:pos="3960"/>
+                <w:tab w:val="left" w:pos="4320"/>
+                <w:tab w:val="left" w:pos="4680"/>
+                <w:tab w:val="left" w:pos="5040"/>
+                <w:tab w:val="left" w:pos="5400"/>
+                <w:tab w:val="left" w:pos="5760"/>
+                <w:tab w:val="left" w:pos="6120"/>
+                <w:tab w:val="left" w:pos="6480"/>
+                <w:tab w:val="left" w:pos="6840"/>
+                <w:tab w:val="left" w:pos="7200"/>
+                <w:tab w:val="left" w:pos="7560"/>
+                <w:tab w:val="left" w:pos="7920"/>
+                <w:tab w:val="left" w:pos="8280"/>
+                <w:tab w:val="left" w:pos="8640"/>
+                <w:tab w:val="left" w:pos="9000"/>
+                <w:tab w:val="left" w:pos="9360"/>
+                <w:tab w:val="left" w:pos="9720"/>
+                <w:tab w:val="left" w:pos="10080"/>
+                <w:tab w:val="left" w:pos="10440"/>
+                <w:tab w:val="left" w:pos="10800"/>
+                <w:tab w:val="left" w:pos="11160"/>
+                <w:tab w:val="left" w:pos="11520"/>
+              </w:tabs>
+              <w:wordWrap/>
+              <w:autoSpaceDE/>
+              <w:autoSpaceDN/>
+              <w:adjustRightInd w:val="0"/>
+              <w:jc w:val="left"/>
+              <w:rPr>
+                <w:rFonts w:ascii="맑은 고딕" w:eastAsia="맑은 고딕" w:hAnsi="맑은 고딕" w:cs="맑은 고딕"/>
+                <w:kern w:val="0"/>
+                <w:szCs w:val="20"/>
+              </w:rPr>
+            </w:pPr>
+            <w:r>
+              <w:rPr>
+                <w:rFonts w:ascii="맑은 고딕" w:eastAsia="맑은 고딕" w:hAnsi="맑은 고딕" w:cs="맑은 고딕"/>
+                <w:kern w:val="0"/>
+                <w:szCs w:val="20"/>
+              </w:rPr>
+              <w:t>git rm (file)</w:t>
+            </w:r>
+          </w:p>
+          <w:p>
+            <w:pPr>
+              <w:widowControl/>
+              <w:tabs>
+                <w:tab w:val="left" w:pos="360"/>
+                <w:tab w:val="left" w:pos="720"/>
+                <w:tab w:val="left" w:pos="1080"/>
+                <w:tab w:val="left" w:pos="1440"/>
+                <w:tab w:val="left" w:pos="1800"/>
+                <w:tab w:val="left" w:pos="2160"/>
+                <w:tab w:val="left" w:pos="2520"/>
+                <w:tab w:val="left" w:pos="2880"/>
+                <w:tab w:val="left" w:pos="3240"/>
+                <w:tab w:val="left" w:pos="3600"/>
+                <w:tab w:val="left" w:pos="3960"/>
+                <w:tab w:val="left" w:pos="4320"/>
+                <w:tab w:val="left" w:pos="4680"/>
+                <w:tab w:val="left" w:pos="5040"/>
+                <w:tab w:val="left" w:pos="5400"/>
+                <w:tab w:val="left" w:pos="5760"/>
+                <w:tab w:val="left" w:pos="6120"/>
+                <w:tab w:val="left" w:pos="6480"/>
+                <w:tab w:val="left" w:pos="6840"/>
+                <w:tab w:val="left" w:pos="7200"/>
+                <w:tab w:val="left" w:pos="7560"/>
+                <w:tab w:val="left" w:pos="7920"/>
+                <w:tab w:val="left" w:pos="8280"/>
+                <w:tab w:val="left" w:pos="8640"/>
+                <w:tab w:val="left" w:pos="9000"/>
+                <w:tab w:val="left" w:pos="9360"/>
+                <w:tab w:val="left" w:pos="9720"/>
+                <w:tab w:val="left" w:pos="10080"/>
+                <w:tab w:val="left" w:pos="10440"/>
+                <w:tab w:val="left" w:pos="10800"/>
+                <w:tab w:val="left" w:pos="11160"/>
+                <w:tab w:val="left" w:pos="11520"/>
+              </w:tabs>
+              <w:wordWrap/>
+              <w:autoSpaceDE/>
+              <w:autoSpaceDN/>
+              <w:adjustRightInd w:val="0"/>
+              <w:jc w:val="left"/>
+              <w:rPr>
+                <w:rFonts w:ascii="맑은 고딕" w:eastAsia="맑은 고딕" w:hAnsi="맑은 고딕" w:cs="맑은 고딕" w:hint="eastAsia"/>
+                <w:kern w:val="0"/>
+                <w:szCs w:val="20"/>
+              </w:rPr>
+            </w:pPr>
+            <w:r>
+              <w:rPr>
+                <w:rFonts w:ascii="맑은 고딕" w:eastAsia="맑은 고딕" w:hAnsi="맑은 고딕" w:cs="맑은 고딕" w:hint="eastAsia"/>
+                <w:kern w:val="0"/>
+                <w:szCs w:val="20"/>
+              </w:rPr>
+              <w:t>*</w:t>
+            </w:r>
+            <w:r>
+              <w:rPr>
+                <w:rFonts w:ascii="맑은 고딕" w:eastAsia="맑은 고딕" w:hAnsi="맑은 고딕" w:cs="맑은 고딕" w:hint="eastAsia"/>
+                <w:kern w:val="0"/>
+                <w:szCs w:val="20"/>
+              </w:rPr>
+              <w:t xml:space="preserve"> </w:t>
+            </w:r>
+            <w:r>
+              <w:rPr>
+                <w:rFonts w:ascii="맑은 고딕" w:eastAsia="맑은 고딕" w:hAnsi="맑은 고딕" w:cs="맑은 고딕"/>
+                <w:kern w:val="0"/>
+                <w:szCs w:val="20"/>
+              </w:rPr>
+              <w:t>“</w:t>
+            </w:r>
+            <w:r>
+              <w:rPr>
+                <w:rFonts w:ascii="맑은 고딕" w:eastAsia="맑은 고딕" w:hAnsi="맑은 고딕" w:cs="맑은 고딕" w:hint="eastAsia"/>
+                <w:kern w:val="0"/>
+                <w:szCs w:val="20"/>
+              </w:rPr>
+              <w:t>(</w:t>
+            </w:r>
+            <w:r>
+              <w:rPr>
+                <w:rFonts w:ascii="맑은 고딕" w:eastAsia="맑은 고딕" w:hAnsi="맑은 고딕" w:cs="맑은 고딕"/>
+                <w:kern w:val="0"/>
+                <w:szCs w:val="20"/>
+              </w:rPr>
+              <w:t>“</w:t>
+            </w:r>
+            <w:r>
+              <w:rPr>
+                <w:rFonts w:ascii="맑은 고딕" w:eastAsia="맑은 고딕" w:hAnsi="맑은 고딕" w:cs="맑은 고딕" w:hint="eastAsia"/>
+                <w:kern w:val="0"/>
+                <w:szCs w:val="20"/>
+              </w:rPr>
+              <w:t xml:space="preserve"> 가 적용 안되니 \추가 </w:t>
+            </w:r>
+          </w:p>
+          <w:p>
+            <w:pPr>
+              <w:widowControl/>
+              <w:tabs>
+                <w:tab w:val="left" w:pos="360"/>
+                <w:tab w:val="left" w:pos="720"/>
+                <w:tab w:val="left" w:pos="1080"/>
+                <w:tab w:val="left" w:pos="1440"/>
+                <w:tab w:val="left" w:pos="1800"/>
+                <w:tab w:val="left" w:pos="2160"/>
+                <w:tab w:val="left" w:pos="2520"/>
+                <w:tab w:val="left" w:pos="2880"/>
+                <w:tab w:val="left" w:pos="3240"/>
+                <w:tab w:val="left" w:pos="3600"/>
+                <w:tab w:val="left" w:pos="3960"/>
+                <w:tab w:val="left" w:pos="4320"/>
+                <w:tab w:val="left" w:pos="4680"/>
+                <w:tab w:val="left" w:pos="5040"/>
+                <w:tab w:val="left" w:pos="5400"/>
+                <w:tab w:val="left" w:pos="5760"/>
+                <w:tab w:val="left" w:pos="6120"/>
+                <w:tab w:val="left" w:pos="6480"/>
+                <w:tab w:val="left" w:pos="6840"/>
+                <w:tab w:val="left" w:pos="7200"/>
+                <w:tab w:val="left" w:pos="7560"/>
+                <w:tab w:val="left" w:pos="7920"/>
+                <w:tab w:val="left" w:pos="8280"/>
+                <w:tab w:val="left" w:pos="8640"/>
+                <w:tab w:val="left" w:pos="9000"/>
+                <w:tab w:val="left" w:pos="9360"/>
+                <w:tab w:val="left" w:pos="9720"/>
+                <w:tab w:val="left" w:pos="10080"/>
+                <w:tab w:val="left" w:pos="10440"/>
+                <w:tab w:val="left" w:pos="10800"/>
+                <w:tab w:val="left" w:pos="11160"/>
+                <w:tab w:val="left" w:pos="11520"/>
+              </w:tabs>
+              <w:wordWrap/>
+              <w:autoSpaceDE/>
+              <w:autoSpaceDN/>
+              <w:adjustRightInd w:val="0"/>
+              <w:jc w:val="left"/>
+              <w:rPr>
+                <w:rFonts w:ascii="맑은 고딕" w:eastAsia="맑은 고딕" w:hAnsi="맑은 고딕" w:cs="맑은 고딕" w:hint="eastAsia"/>
+                <w:kern w:val="0"/>
+                <w:szCs w:val="20"/>
+              </w:rPr>
+            </w:pPr>
+            <w:r>
+              <w:rPr>
+                <w:rFonts w:ascii="맑은 고딕" w:eastAsia="맑은 고딕" w:hAnsi="맑은 고딕" w:cs="맑은 고딕"/>
+                <w:kern w:val="0"/>
+                <w:szCs w:val="20"/>
+              </w:rPr>
+              <w:t>ex</w:t>
+            </w:r>
+            <w:r>
+              <w:rPr>
+                <w:rFonts w:ascii="맑은 고딕" w:eastAsia="맑은 고딕" w:hAnsi="맑은 고딕" w:cs="맑은 고딕" w:hint="eastAsia"/>
+                <w:kern w:val="0"/>
+                <w:szCs w:val="20"/>
+              </w:rPr>
+              <w:t xml:space="preserve">) git rm </w:t>
+            </w:r>
+            <w:r>
+              <w:rPr>
+                <w:rFonts w:ascii="맑은 고딕" w:eastAsia="맑은 고딕" w:hAnsi="맑은 고딕" w:cs="맑은 고딕"/>
+                <w:kern w:val="0"/>
+                <w:szCs w:val="20"/>
+              </w:rPr>
+              <w:t>“</w:t>
+            </w:r>
+            <w:r>
+              <w:rPr>
+                <w:rFonts w:ascii="맑은 고딕" w:eastAsia="맑은 고딕" w:hAnsi="맑은 고딕" w:cs="맑은 고딕" w:hint="eastAsia"/>
+                <w:kern w:val="0"/>
+                <w:szCs w:val="20"/>
+              </w:rPr>
+              <w:t>test\(test\).py</w:t>
+            </w:r>
+            <w:r>
+              <w:rPr>
+                <w:rFonts w:ascii="맑은 고딕" w:eastAsia="맑은 고딕" w:hAnsi="맑은 고딕" w:cs="맑은 고딕"/>
+                <w:kern w:val="0"/>
+                <w:szCs w:val="20"/>
+              </w:rPr>
+              <w:t>”</w:t>
             </w:r>
           </w:p>
         </w:tc>
@@ -995,6 +1282,118 @@
 <file path=word/numbering.xml><?xml version="1.0" encoding="utf-8"?>
 <w:numbering xmlns:ve="http://schemas.openxmlformats.org/markup-compatibility/2006" xmlns:o="urn:schemas-microsoft-com:office:office" xmlns:r="http://schemas.openxmlformats.org/officeDocument/2006/relationships" xmlns:m="http://schemas.openxmlformats.org/officeDocument/2006/math" xmlns:v="urn:schemas-microsoft-com:vml" xmlns:wp="http://schemas.openxmlformats.org/drawingml/2006/wordprocessingDrawing" xmlns:w10="urn:schemas-microsoft-com:office:word" xmlns:w="http://schemas.openxmlformats.org/wordprocessingml/2006/main" xmlns:wne="http://schemas.microsoft.com/office/word/2006/wordml">
   <w:abstractNum w:abstractNumId="0">
+    <w:nsid w:val="14984751"/>
+    <w:multiLevelType w:val="hybridMultilevel"/>
+    <w:tmpl w:val="D4E88968"/>
+    <w:lvl w:ilvl="0" w:tplc="4B602410">
+      <w:numFmt w:val="bullet"/>
+      <w:lvlText w:val=""/>
+      <w:lvlJc w:val="left"/>
+      <w:pPr>
+        <w:ind w:left="760" w:hanging="360"/>
+      </w:pPr>
+      <w:rPr>
+        <w:rFonts w:ascii="Wingdings" w:eastAsia="맑은 고딕" w:hAnsi="Wingdings" w:cs="맑은 고딕" w:hint="default"/>
+      </w:rPr>
+    </w:lvl>
+    <w:lvl w:ilvl="1" w:tplc="04090003" w:tentative="1">
+      <w:start w:val="1"/>
+      <w:numFmt w:val="bullet"/>
+      <w:lvlText w:val=""/>
+      <w:lvlJc w:val="left"/>
+      <w:pPr>
+        <w:ind w:left="1200" w:hanging="400"/>
+      </w:pPr>
+      <w:rPr>
+        <w:rFonts w:ascii="Wingdings" w:hAnsi="Wingdings" w:hint="default"/>
+      </w:rPr>
+    </w:lvl>
+    <w:lvl w:ilvl="2" w:tplc="04090005" w:tentative="1">
+      <w:start w:val="1"/>
+      <w:numFmt w:val="bullet"/>
+      <w:lvlText w:val=""/>
+      <w:lvlJc w:val="left"/>
+      <w:pPr>
+        <w:ind w:left="1600" w:hanging="400"/>
+      </w:pPr>
+      <w:rPr>
+        <w:rFonts w:ascii="Wingdings" w:hAnsi="Wingdings" w:hint="default"/>
+      </w:rPr>
+    </w:lvl>
+    <w:lvl w:ilvl="3" w:tplc="04090001" w:tentative="1">
+      <w:start w:val="1"/>
+      <w:numFmt w:val="bullet"/>
+      <w:lvlText w:val=""/>
+      <w:lvlJc w:val="left"/>
+      <w:pPr>
+        <w:ind w:left="2000" w:hanging="400"/>
+      </w:pPr>
+      <w:rPr>
+        <w:rFonts w:ascii="Wingdings" w:hAnsi="Wingdings" w:hint="default"/>
+      </w:rPr>
+    </w:lvl>
+    <w:lvl w:ilvl="4" w:tplc="04090003" w:tentative="1">
+      <w:start w:val="1"/>
+      <w:numFmt w:val="bullet"/>
+      <w:lvlText w:val=""/>
+      <w:lvlJc w:val="left"/>
+      <w:pPr>
+        <w:ind w:left="2400" w:hanging="400"/>
+      </w:pPr>
+      <w:rPr>
+        <w:rFonts w:ascii="Wingdings" w:hAnsi="Wingdings" w:hint="default"/>
+      </w:rPr>
+    </w:lvl>
+    <w:lvl w:ilvl="5" w:tplc="04090005" w:tentative="1">
+      <w:start w:val="1"/>
+      <w:numFmt w:val="bullet"/>
+      <w:lvlText w:val=""/>
+      <w:lvlJc w:val="left"/>
+      <w:pPr>
+        <w:ind w:left="2800" w:hanging="400"/>
+      </w:pPr>
+      <w:rPr>
+        <w:rFonts w:ascii="Wingdings" w:hAnsi="Wingdings" w:hint="default"/>
+      </w:rPr>
+    </w:lvl>
+    <w:lvl w:ilvl="6" w:tplc="04090001" w:tentative="1">
+      <w:start w:val="1"/>
+      <w:numFmt w:val="bullet"/>
+      <w:lvlText w:val=""/>
+      <w:lvlJc w:val="left"/>
+      <w:pPr>
+        <w:ind w:left="3200" w:hanging="400"/>
+      </w:pPr>
+      <w:rPr>
+        <w:rFonts w:ascii="Wingdings" w:hAnsi="Wingdings" w:hint="default"/>
+      </w:rPr>
+    </w:lvl>
+    <w:lvl w:ilvl="7" w:tplc="04090003" w:tentative="1">
+      <w:start w:val="1"/>
+      <w:numFmt w:val="bullet"/>
+      <w:lvlText w:val=""/>
+      <w:lvlJc w:val="left"/>
+      <w:pPr>
+        <w:ind w:left="3600" w:hanging="400"/>
+      </w:pPr>
+      <w:rPr>
+        <w:rFonts w:ascii="Wingdings" w:hAnsi="Wingdings" w:hint="default"/>
+      </w:rPr>
+    </w:lvl>
+    <w:lvl w:ilvl="8" w:tplc="04090005" w:tentative="1">
+      <w:start w:val="1"/>
+      <w:numFmt w:val="bullet"/>
+      <w:lvlText w:val=""/>
+      <w:lvlJc w:val="left"/>
+      <w:pPr>
+        <w:ind w:left="4000" w:hanging="400"/>
+      </w:pPr>
+      <w:rPr>
+        <w:rFonts w:ascii="Wingdings" w:hAnsi="Wingdings" w:hint="default"/>
+      </w:rPr>
+    </w:lvl>
+  </w:abstractNum>
+  <w:abstractNum w:abstractNumId="1">
     <w:nsid w:val="16196C92"/>
     <w:multiLevelType w:val="hybridMultilevel"/>
     <w:tmpl w:val="C792A958"/>
@@ -1106,7 +1505,7 @@
       </w:rPr>
     </w:lvl>
   </w:abstractNum>
-  <w:abstractNum w:abstractNumId="1">
+  <w:abstractNum w:abstractNumId="2">
     <w:nsid w:val="1EFC7254"/>
     <w:multiLevelType w:val="hybridMultilevel"/>
     <w:tmpl w:val="9808F1BC"/>
@@ -1218,7 +1617,7 @@
       </w:rPr>
     </w:lvl>
   </w:abstractNum>
-  <w:abstractNum w:abstractNumId="2">
+  <w:abstractNum w:abstractNumId="3">
     <w:nsid w:val="373662E2"/>
     <w:multiLevelType w:val="hybridMultilevel"/>
     <w:tmpl w:val="C4C074B8"/>
@@ -1330,7 +1729,119 @@
       </w:rPr>
     </w:lvl>
   </w:abstractNum>
-  <w:abstractNum w:abstractNumId="3">
+  <w:abstractNum w:abstractNumId="4">
+    <w:nsid w:val="376133A1"/>
+    <w:multiLevelType w:val="hybridMultilevel"/>
+    <w:tmpl w:val="6156B0A2"/>
+    <w:lvl w:ilvl="0" w:tplc="307A333E">
+      <w:numFmt w:val="bullet"/>
+      <w:lvlText w:val=""/>
+      <w:lvlJc w:val="left"/>
+      <w:pPr>
+        <w:ind w:left="760" w:hanging="360"/>
+      </w:pPr>
+      <w:rPr>
+        <w:rFonts w:ascii="Wingdings" w:eastAsia="맑은 고딕" w:hAnsi="Wingdings" w:cs="맑은 고딕" w:hint="default"/>
+      </w:rPr>
+    </w:lvl>
+    <w:lvl w:ilvl="1" w:tplc="04090003" w:tentative="1">
+      <w:start w:val="1"/>
+      <w:numFmt w:val="bullet"/>
+      <w:lvlText w:val=""/>
+      <w:lvlJc w:val="left"/>
+      <w:pPr>
+        <w:ind w:left="1200" w:hanging="400"/>
+      </w:pPr>
+      <w:rPr>
+        <w:rFonts w:ascii="Wingdings" w:hAnsi="Wingdings" w:hint="default"/>
+      </w:rPr>
+    </w:lvl>
+    <w:lvl w:ilvl="2" w:tplc="04090005" w:tentative="1">
+      <w:start w:val="1"/>
+      <w:numFmt w:val="bullet"/>
+      <w:lvlText w:val=""/>
+      <w:lvlJc w:val="left"/>
+      <w:pPr>
+        <w:ind w:left="1600" w:hanging="400"/>
+      </w:pPr>
+      <w:rPr>
+        <w:rFonts w:ascii="Wingdings" w:hAnsi="Wingdings" w:hint="default"/>
+      </w:rPr>
+    </w:lvl>
+    <w:lvl w:ilvl="3" w:tplc="04090001" w:tentative="1">
+      <w:start w:val="1"/>
+      <w:numFmt w:val="bullet"/>
+      <w:lvlText w:val=""/>
+      <w:lvlJc w:val="left"/>
+      <w:pPr>
+        <w:ind w:left="2000" w:hanging="400"/>
+      </w:pPr>
+      <w:rPr>
+        <w:rFonts w:ascii="Wingdings" w:hAnsi="Wingdings" w:hint="default"/>
+      </w:rPr>
+    </w:lvl>
+    <w:lvl w:ilvl="4" w:tplc="04090003" w:tentative="1">
+      <w:start w:val="1"/>
+      <w:numFmt w:val="bullet"/>
+      <w:lvlText w:val=""/>
+      <w:lvlJc w:val="left"/>
+      <w:pPr>
+        <w:ind w:left="2400" w:hanging="400"/>
+      </w:pPr>
+      <w:rPr>
+        <w:rFonts w:ascii="Wingdings" w:hAnsi="Wingdings" w:hint="default"/>
+      </w:rPr>
+    </w:lvl>
+    <w:lvl w:ilvl="5" w:tplc="04090005" w:tentative="1">
+      <w:start w:val="1"/>
+      <w:numFmt w:val="bullet"/>
+      <w:lvlText w:val=""/>
+      <w:lvlJc w:val="left"/>
+      <w:pPr>
+        <w:ind w:left="2800" w:hanging="400"/>
+      </w:pPr>
+      <w:rPr>
+        <w:rFonts w:ascii="Wingdings" w:hAnsi="Wingdings" w:hint="default"/>
+      </w:rPr>
+    </w:lvl>
+    <w:lvl w:ilvl="6" w:tplc="04090001" w:tentative="1">
+      <w:start w:val="1"/>
+      <w:numFmt w:val="bullet"/>
+      <w:lvlText w:val=""/>
+      <w:lvlJc w:val="left"/>
+      <w:pPr>
+        <w:ind w:left="3200" w:hanging="400"/>
+      </w:pPr>
+      <w:rPr>
+        <w:rFonts w:ascii="Wingdings" w:hAnsi="Wingdings" w:hint="default"/>
+      </w:rPr>
+    </w:lvl>
+    <w:lvl w:ilvl="7" w:tplc="04090003" w:tentative="1">
+      <w:start w:val="1"/>
+      <w:numFmt w:val="bullet"/>
+      <w:lvlText w:val=""/>
+      <w:lvlJc w:val="left"/>
+      <w:pPr>
+        <w:ind w:left="3600" w:hanging="400"/>
+      </w:pPr>
+      <w:rPr>
+        <w:rFonts w:ascii="Wingdings" w:hAnsi="Wingdings" w:hint="default"/>
+      </w:rPr>
+    </w:lvl>
+    <w:lvl w:ilvl="8" w:tplc="04090005" w:tentative="1">
+      <w:start w:val="1"/>
+      <w:numFmt w:val="bullet"/>
+      <w:lvlText w:val=""/>
+      <w:lvlJc w:val="left"/>
+      <w:pPr>
+        <w:ind w:left="4000" w:hanging="400"/>
+      </w:pPr>
+      <w:rPr>
+        <w:rFonts w:ascii="Wingdings" w:hAnsi="Wingdings" w:hint="default"/>
+      </w:rPr>
+    </w:lvl>
+  </w:abstractNum>
+  <w:abstractNum w:abstractNumId="5">
     <w:nsid w:val="45353AAD"/>
     <w:multiLevelType w:val="hybridMultilevel"/>
     <w:tmpl w:val="ED1A8738"/>
@@ -1442,7 +1953,7 @@
       </w:rPr>
     </w:lvl>
   </w:abstractNum>
-  <w:abstractNum w:abstractNumId="4">
+  <w:abstractNum w:abstractNumId="6">
     <w:nsid w:val="55DF00D1"/>
     <w:multiLevelType w:val="hybridMultilevel"/>
     <w:tmpl w:val="BB5662D6"/>
@@ -1554,7 +2065,7 @@
       </w:rPr>
     </w:lvl>
   </w:abstractNum>
-  <w:abstractNum w:abstractNumId="5">
+  <w:abstractNum w:abstractNumId="7">
     <w:nsid w:val="5E85653A"/>
     <w:multiLevelType w:val="hybridMultilevel"/>
     <w:tmpl w:val="4EAC7A68"/>
@@ -1666,7 +2177,119 @@
       </w:rPr>
     </w:lvl>
   </w:abstractNum>
-  <w:abstractNum w:abstractNumId="6">
+  <w:abstractNum w:abstractNumId="8">
+    <w:nsid w:val="63771DE7"/>
+    <w:multiLevelType w:val="hybridMultilevel"/>
+    <w:tmpl w:val="C85062A2"/>
+    <w:lvl w:ilvl="0" w:tplc="790651A0">
+      <w:numFmt w:val="bullet"/>
+      <w:lvlText w:val=""/>
+      <w:lvlJc w:val="left"/>
+      <w:pPr>
+        <w:ind w:left="760" w:hanging="360"/>
+      </w:pPr>
+      <w:rPr>
+        <w:rFonts w:ascii="Wingdings" w:eastAsia="맑은 고딕" w:hAnsi="Wingdings" w:cs="맑은 고딕" w:hint="default"/>
+      </w:rPr>
+    </w:lvl>
+    <w:lvl w:ilvl="1" w:tplc="04090003" w:tentative="1">
+      <w:start w:val="1"/>
+      <w:numFmt w:val="bullet"/>
+      <w:lvlText w:val=""/>
+      <w:lvlJc w:val="left"/>
+      <w:pPr>
+        <w:ind w:left="1200" w:hanging="400"/>
+      </w:pPr>
+      <w:rPr>
+        <w:rFonts w:ascii="Wingdings" w:hAnsi="Wingdings" w:hint="default"/>
+      </w:rPr>
+    </w:lvl>
+    <w:lvl w:ilvl="2" w:tplc="04090005" w:tentative="1">
+      <w:start w:val="1"/>
+      <w:numFmt w:val="bullet"/>
+      <w:lvlText w:val=""/>
+      <w:lvlJc w:val="left"/>
+      <w:pPr>
+        <w:ind w:left="1600" w:hanging="400"/>
+      </w:pPr>
+      <w:rPr>
+        <w:rFonts w:ascii="Wingdings" w:hAnsi="Wingdings" w:hint="default"/>
+      </w:rPr>
+    </w:lvl>
+    <w:lvl w:ilvl="3" w:tplc="04090001" w:tentative="1">
+      <w:start w:val="1"/>
+      <w:numFmt w:val="bullet"/>
+      <w:lvlText w:val=""/>
+      <w:lvlJc w:val="left"/>
+      <w:pPr>
+        <w:ind w:left="2000" w:hanging="400"/>
+      </w:pPr>
+      <w:rPr>
+        <w:rFonts w:ascii="Wingdings" w:hAnsi="Wingdings" w:hint="default"/>
+      </w:rPr>
+    </w:lvl>
+    <w:lvl w:ilvl="4" w:tplc="04090003" w:tentative="1">
+      <w:start w:val="1"/>
+      <w:numFmt w:val="bullet"/>
+      <w:lvlText w:val=""/>
+      <w:lvlJc w:val="left"/>
+      <w:pPr>
+        <w:ind w:left="2400" w:hanging="400"/>
+      </w:pPr>
+      <w:rPr>
+        <w:rFonts w:ascii="Wingdings" w:hAnsi="Wingdings" w:hint="default"/>
+      </w:rPr>
+    </w:lvl>
+    <w:lvl w:ilvl="5" w:tplc="04090005" w:tentative="1">
+      <w:start w:val="1"/>
+      <w:numFmt w:val="bullet"/>
+      <w:lvlText w:val=""/>
+      <w:lvlJc w:val="left"/>
+      <w:pPr>
+        <w:ind w:left="2800" w:hanging="400"/>
+      </w:pPr>
+      <w:rPr>
+        <w:rFonts w:ascii="Wingdings" w:hAnsi="Wingdings" w:hint="default"/>
+      </w:rPr>
+    </w:lvl>
+    <w:lvl w:ilvl="6" w:tplc="04090001" w:tentative="1">
+      <w:start w:val="1"/>
+      <w:numFmt w:val="bullet"/>
+      <w:lvlText w:val=""/>
+      <w:lvlJc w:val="left"/>
+      <w:pPr>
+        <w:ind w:left="3200" w:hanging="400"/>
+      </w:pPr>
+      <w:rPr>
+        <w:rFonts w:ascii="Wingdings" w:hAnsi="Wingdings" w:hint="default"/>
+      </w:rPr>
+    </w:lvl>
+    <w:lvl w:ilvl="7" w:tplc="04090003" w:tentative="1">
+      <w:start w:val="1"/>
+      <w:numFmt w:val="bullet"/>
+      <w:lvlText w:val=""/>
+      <w:lvlJc w:val="left"/>
+      <w:pPr>
+        <w:ind w:left="3600" w:hanging="400"/>
+      </w:pPr>
+      <w:rPr>
+        <w:rFonts w:ascii="Wingdings" w:hAnsi="Wingdings" w:hint="default"/>
+      </w:rPr>
+    </w:lvl>
+    <w:lvl w:ilvl="8" w:tplc="04090005" w:tentative="1">
+      <w:start w:val="1"/>
+      <w:numFmt w:val="bullet"/>
+      <w:lvlText w:val=""/>
+      <w:lvlJc w:val="left"/>
+      <w:pPr>
+        <w:ind w:left="4000" w:hanging="400"/>
+      </w:pPr>
+      <w:rPr>
+        <w:rFonts w:ascii="Wingdings" w:hAnsi="Wingdings" w:hint="default"/>
+      </w:rPr>
+    </w:lvl>
+  </w:abstractNum>
+  <w:abstractNum w:abstractNumId="9">
     <w:nsid w:val="7A670ABE"/>
     <w:multiLevelType w:val="hybridMultilevel"/>
     <w:tmpl w:val="889ADE6C"/>
@@ -1779,25 +2402,34 @@
     </w:lvl>
   </w:abstractNum>
   <w:num w:numId="1">
+    <w:abstractNumId w:val="1"/>
+  </w:num>
+  <w:num w:numId="2">
+    <w:abstractNumId w:val="3"/>
+  </w:num>
+  <w:num w:numId="3">
+    <w:abstractNumId w:val="7"/>
+  </w:num>
+  <w:num w:numId="4">
+    <w:abstractNumId w:val="5"/>
+  </w:num>
+  <w:num w:numId="5">
+    <w:abstractNumId w:val="6"/>
+  </w:num>
+  <w:num w:numId="6">
+    <w:abstractNumId w:val="2"/>
+  </w:num>
+  <w:num w:numId="7">
+    <w:abstractNumId w:val="9"/>
+  </w:num>
+  <w:num w:numId="8">
+    <w:abstractNumId w:val="4"/>
+  </w:num>
+  <w:num w:numId="9">
     <w:abstractNumId w:val="0"/>
   </w:num>
-  <w:num w:numId="2">
-    <w:abstractNumId w:val="2"/>
-  </w:num>
-  <w:num w:numId="3">
-    <w:abstractNumId w:val="5"/>
-  </w:num>
-  <w:num w:numId="4">
-    <w:abstractNumId w:val="3"/>
-  </w:num>
-  <w:num w:numId="5">
-    <w:abstractNumId w:val="4"/>
-  </w:num>
-  <w:num w:numId="6">
-    <w:abstractNumId w:val="1"/>
-  </w:num>
-  <w:num w:numId="7">
-    <w:abstractNumId w:val="6"/>
+  <w:num w:numId="10">
+    <w:abstractNumId w:val="8"/>
   </w:num>
 </w:numbering>
 </file>

</xml_diff>

<commit_message>
Add Reference Site - Git tutorial
</commit_message>
<xml_diff>
--- a/All_In_One(Git).docx
+++ b/All_In_One(Git).docx
@@ -7,21 +7,7 @@
         <w:rPr>
           <w:rFonts w:hint="eastAsia"/>
         </w:rPr>
-        <w:t xml:space="preserve">All </w:t>
-      </w:r>
-      <w:proofErr w:type="gramStart"/>
-      <w:r>
-        <w:rPr>
-          <w:rFonts w:hint="eastAsia"/>
-        </w:rPr>
-        <w:t>In</w:t>
-      </w:r>
-      <w:proofErr w:type="gramEnd"/>
-      <w:r>
-        <w:rPr>
-          <w:rFonts w:hint="eastAsia"/>
-        </w:rPr>
-        <w:t xml:space="preserve"> One </w:t>
+        <w:t xml:space="preserve">All In One </w:t>
       </w:r>
       <w:r>
         <w:t>–</w:t>
@@ -32,14 +18,12 @@
         </w:rPr>
         <w:t xml:space="preserve"> </w:t>
       </w:r>
-      <w:proofErr w:type="spellStart"/>
       <w:r>
         <w:rPr>
           <w:rFonts w:hint="eastAsia"/>
         </w:rPr>
         <w:t>Git</w:t>
       </w:r>
-      <w:proofErr w:type="spellEnd"/>
     </w:p>
     <w:p>
       <w:r>
@@ -55,31 +39,15 @@
         <w:rPr>
           <w:rFonts w:hint="eastAsia"/>
         </w:rPr>
-        <w:t xml:space="preserve"> </w:t>
+        <w:t xml:space="preserve"> tshyeon</w:t>
       </w:r>
-      <w:proofErr w:type="spellStart"/>
+    </w:p>
+    <w:p>
       <w:r>
         <w:rPr>
           <w:rFonts w:hint="eastAsia"/>
         </w:rPr>
-        <w:t>tshyeon</w:t>
-      </w:r>
-      <w:proofErr w:type="spellEnd"/>
-    </w:p>
-    <w:p>
-      <w:proofErr w:type="spellStart"/>
-      <w:r>
-        <w:rPr>
-          <w:rFonts w:hint="eastAsia"/>
-        </w:rPr>
-        <w:t>git</w:t>
-      </w:r>
-      <w:proofErr w:type="spellEnd"/>
-      <w:r>
-        <w:rPr>
-          <w:rFonts w:hint="eastAsia"/>
-        </w:rPr>
-        <w:t xml:space="preserve"> </w:t>
+        <w:t xml:space="preserve">git </w:t>
       </w:r>
       <w:r>
         <w:t>–</w:t>
@@ -92,6 +60,11 @@
       </w:r>
     </w:p>
     <w:p>
+      <w:pPr>
+        <w:rPr>
+          <w:rFonts w:hint="eastAsia"/>
+        </w:rPr>
+      </w:pPr>
       <w:hyperlink r:id="rId7" w:history="1">
         <w:r>
           <w:rPr>
@@ -100,6 +73,42 @@
           <w:t>http://rogerdudler.github.io/git-guide/index.ko.html</w:t>
         </w:r>
       </w:hyperlink>
+    </w:p>
+    <w:p>
+      <w:pPr>
+        <w:rPr>
+          <w:rFonts w:hint="eastAsia"/>
+        </w:rPr>
+      </w:pPr>
+      <w:r>
+        <w:rPr>
+          <w:rFonts w:hint="eastAsia"/>
+        </w:rPr>
+        <w:t>git tutorial</w:t>
+      </w:r>
+    </w:p>
+    <w:p>
+      <w:pPr>
+        <w:rPr>
+          <w:rFonts w:hint="eastAsia"/>
+        </w:rPr>
+      </w:pPr>
+      <w:hyperlink r:id="rId8" w:history="1">
+        <w:r>
+          <w:rPr>
+            <w:rStyle w:val="a9"/>
+          </w:rPr>
+          <w:t>http://git-scm.com/</w:t>
+        </w:r>
+      </w:hyperlink>
+    </w:p>
+    <w:p>
+      <w:r>
+        <w:t>https://try.</w:t>
+      </w:r>
+      <w:r>
+        <w:t>github.io/levels/1/challenges/1</w:t>
+      </w:r>
     </w:p>
     <w:tbl>
       <w:tblPr>
@@ -242,7 +251,6 @@
                 <w:szCs w:val="20"/>
               </w:rPr>
             </w:pPr>
-            <w:proofErr w:type="spellStart"/>
             <w:r>
               <w:rPr>
                 <w:rFonts w:ascii="맑은 고딕" w:eastAsia="맑은 고딕" w:hAnsi="맑은 고딕"/>
@@ -257,16 +265,7 @@
                 <w:color w:val="404040"/>
                 <w:szCs w:val="20"/>
               </w:rPr>
-              <w:t>onfig</w:t>
-            </w:r>
-            <w:proofErr w:type="spellEnd"/>
-            <w:r>
-              <w:rPr>
-                <w:rFonts w:ascii="맑은 고딕" w:eastAsia="맑은 고딕" w:hAnsi="맑은 고딕" w:hint="eastAsia"/>
-                <w:color w:val="404040"/>
-                <w:szCs w:val="20"/>
-              </w:rPr>
-              <w:t>/사용자설정</w:t>
+              <w:t>onfig/사용자설정</w:t>
             </w:r>
           </w:p>
         </w:tc>
@@ -275,33 +274,11 @@
             <w:tcW w:w="8214" w:type="dxa"/>
           </w:tcPr>
           <w:p>
-            <w:proofErr w:type="spellStart"/>
             <w:r>
               <w:rPr>
                 <w:rFonts w:hint="eastAsia"/>
               </w:rPr>
-              <w:t>git</w:t>
-            </w:r>
-            <w:proofErr w:type="spellEnd"/>
-            <w:r>
-              <w:rPr>
-                <w:rFonts w:hint="eastAsia"/>
-              </w:rPr>
-              <w:t xml:space="preserve"> </w:t>
-            </w:r>
-            <w:proofErr w:type="spellStart"/>
-            <w:r>
-              <w:rPr>
-                <w:rFonts w:hint="eastAsia"/>
-              </w:rPr>
-              <w:t>config</w:t>
-            </w:r>
-            <w:proofErr w:type="spellEnd"/>
-            <w:r>
-              <w:rPr>
-                <w:rFonts w:hint="eastAsia"/>
-              </w:rPr>
-              <w:t xml:space="preserve"> </w:t>
+              <w:t xml:space="preserve">git config </w:t>
             </w:r>
             <w:r>
               <w:t>–</w:t>
@@ -314,56 +291,20 @@
             </w:r>
           </w:p>
           <w:p>
-            <w:proofErr w:type="spellStart"/>
             <w:r>
               <w:rPr>
                 <w:rFonts w:hint="eastAsia"/>
               </w:rPr>
-              <w:t>git</w:t>
-            </w:r>
-            <w:proofErr w:type="spellEnd"/>
+              <w:t xml:space="preserve">git config </w:t>
+            </w:r>
+            <w:r>
+              <w:t>–</w:t>
+            </w:r>
             <w:r>
               <w:rPr>
                 <w:rFonts w:hint="eastAsia"/>
               </w:rPr>
-              <w:t xml:space="preserve"> </w:t>
-            </w:r>
-            <w:proofErr w:type="spellStart"/>
-            <w:r>
-              <w:rPr>
-                <w:rFonts w:hint="eastAsia"/>
-              </w:rPr>
-              <w:t>config</w:t>
-            </w:r>
-            <w:proofErr w:type="spellEnd"/>
-            <w:r>
-              <w:rPr>
-                <w:rFonts w:hint="eastAsia"/>
-              </w:rPr>
-              <w:t xml:space="preserve"> </w:t>
-            </w:r>
-            <w:r>
-              <w:t>–</w:t>
-            </w:r>
-            <w:r>
-              <w:rPr>
-                <w:rFonts w:hint="eastAsia"/>
-              </w:rPr>
-              <w:t xml:space="preserve">global </w:t>
-            </w:r>
-            <w:proofErr w:type="spellStart"/>
-            <w:r>
-              <w:rPr>
-                <w:rFonts w:hint="eastAsia"/>
-              </w:rPr>
-              <w:t>user.email</w:t>
-            </w:r>
-            <w:proofErr w:type="spellEnd"/>
-            <w:r>
-              <w:rPr>
-                <w:rFonts w:hint="eastAsia"/>
-              </w:rPr>
-              <w:t xml:space="preserve"> (email)</w:t>
+              <w:t>global user.email (email)</w:t>
             </w:r>
           </w:p>
         </w:tc>
@@ -421,23 +362,13 @@
                 <w:szCs w:val="20"/>
               </w:rPr>
             </w:pPr>
-            <w:proofErr w:type="spellStart"/>
             <w:r>
               <w:rPr>
                 <w:rFonts w:ascii="맑은 고딕" w:eastAsia="맑은 고딕" w:hAnsi="맑은 고딕" w:hint="eastAsia"/>
                 <w:color w:val="404040"/>
                 <w:szCs w:val="20"/>
               </w:rPr>
-              <w:t>저장소가져오기</w:t>
-            </w:r>
-            <w:proofErr w:type="spellEnd"/>
-            <w:r>
-              <w:rPr>
-                <w:rFonts w:ascii="맑은 고딕" w:eastAsia="맑은 고딕" w:hAnsi="맑은 고딕" w:hint="eastAsia"/>
-                <w:color w:val="404040"/>
-                <w:szCs w:val="20"/>
-              </w:rPr>
-              <w:t>/clone</w:t>
+              <w:t>저장소가져오기/clone</w:t>
             </w:r>
           </w:p>
         </w:tc>
@@ -446,33 +377,11 @@
             <w:tcW w:w="8214" w:type="dxa"/>
           </w:tcPr>
           <w:p>
-            <w:proofErr w:type="spellStart"/>
             <w:r>
               <w:rPr>
                 <w:rFonts w:hint="eastAsia"/>
               </w:rPr>
-              <w:t>git</w:t>
-            </w:r>
-            <w:proofErr w:type="spellEnd"/>
-            <w:r>
-              <w:rPr>
-                <w:rFonts w:hint="eastAsia"/>
-              </w:rPr>
-              <w:t xml:space="preserve"> clone 사용자명@호스트:/원격/저장소/경로  (web에서 </w:t>
-            </w:r>
-            <w:proofErr w:type="spellStart"/>
-            <w:r>
-              <w:rPr>
-                <w:rFonts w:hint="eastAsia"/>
-              </w:rPr>
-              <w:t>붙여넣기하면됨</w:t>
-            </w:r>
-            <w:proofErr w:type="spellEnd"/>
-            <w:r>
-              <w:rPr>
-                <w:rFonts w:hint="eastAsia"/>
-              </w:rPr>
-              <w:t>)</w:t>
+              <w:t>git clone 사용자명@호스트:/원격/저장소/경로  (web에서 붙여넣기하면됨)</w:t>
             </w:r>
           </w:p>
           <w:p>
@@ -498,7 +407,7 @@
                           </pic:cNvPicPr>
                         </pic:nvPicPr>
                         <pic:blipFill>
-                          <a:blip r:embed="rId8" cstate="print"/>
+                          <a:blip r:embed="rId9" cstate="print"/>
                           <a:srcRect/>
                           <a:stretch>
                             <a:fillRect/>
@@ -558,29 +467,7 @@
                 <w:color w:val="1C1C1C"/>
                 <w:szCs w:val="20"/>
               </w:rPr>
-              <w:t xml:space="preserve">로컬 저장소와 </w:t>
-            </w:r>
-            <w:proofErr w:type="spellStart"/>
-            <w:r>
-              <w:rPr>
-                <w:rFonts w:eastAsiaTheme="majorHAnsi" w:cs="Arial"/>
-                <w:b/>
-                <w:bCs/>
-                <w:color w:val="1C1C1C"/>
-                <w:szCs w:val="20"/>
-              </w:rPr>
-              <w:t>깃허브</w:t>
-            </w:r>
-            <w:proofErr w:type="spellEnd"/>
-            <w:r>
-              <w:rPr>
-                <w:rFonts w:eastAsiaTheme="majorHAnsi" w:cs="Arial"/>
-                <w:b/>
-                <w:bCs/>
-                <w:color w:val="1C1C1C"/>
-                <w:szCs w:val="20"/>
-              </w:rPr>
-              <w:t xml:space="preserve"> 저장소 연결하기</w:t>
+              <w:t>로컬 저장소와 깃허브 저장소 연결하기</w:t>
             </w:r>
             <w:r>
               <w:rPr>
@@ -680,7 +567,6 @@
                 <w:szCs w:val="20"/>
               </w:rPr>
             </w:pPr>
-            <w:proofErr w:type="spellStart"/>
             <w:r>
               <w:rPr>
                 <w:rFonts w:asciiTheme="majorHAnsi" w:eastAsiaTheme="majorHAnsi" w:hAnsiTheme="majorHAnsi" w:cs="굴림체" w:hint="eastAsia"/>
@@ -688,17 +574,7 @@
                 <w:kern w:val="0"/>
                 <w:szCs w:val="20"/>
               </w:rPr>
-              <w:t>git</w:t>
-            </w:r>
-            <w:proofErr w:type="spellEnd"/>
-            <w:r>
-              <w:rPr>
-                <w:rFonts w:asciiTheme="majorHAnsi" w:eastAsiaTheme="majorHAnsi" w:hAnsiTheme="majorHAnsi" w:cs="굴림체" w:hint="eastAsia"/>
-                <w:color w:val="545454"/>
-                <w:kern w:val="0"/>
-                <w:szCs w:val="20"/>
-              </w:rPr>
-              <w:t xml:space="preserve"> remote add origin https://github.com/username/myproject.git</w:t>
+              <w:t>git remote add origin https://github.com/username/myproject.git</w:t>
             </w:r>
           </w:p>
         </w:tc>
@@ -788,8 +664,6 @@
             <w:tcW w:w="8214" w:type="dxa"/>
           </w:tcPr>
           <w:p>
-            <w:proofErr w:type="spellStart"/>
-            <w:proofErr w:type="gramStart"/>
             <w:r>
               <w:rPr>
                 <w:rFonts w:hint="eastAsia"/>
@@ -799,8 +673,6 @@
             <w:r>
               <w:t>it</w:t>
             </w:r>
-            <w:proofErr w:type="spellEnd"/>
-            <w:proofErr w:type="gramEnd"/>
             <w:r>
               <w:rPr>
                 <w:rFonts w:hint="eastAsia"/>
@@ -809,35 +681,19 @@
             </w:r>
           </w:p>
           <w:p>
-            <w:proofErr w:type="spellStart"/>
             <w:r>
               <w:rPr>
                 <w:rFonts w:hint="eastAsia"/>
               </w:rPr>
-              <w:t>git</w:t>
-            </w:r>
-            <w:proofErr w:type="spellEnd"/>
-            <w:r>
-              <w:rPr>
-                <w:rFonts w:hint="eastAsia"/>
-              </w:rPr>
-              <w:t xml:space="preserve"> add (filename)</w:t>
+              <w:t>git add (filename)</w:t>
             </w:r>
           </w:p>
           <w:p>
-            <w:proofErr w:type="spellStart"/>
             <w:r>
               <w:rPr>
                 <w:rFonts w:hint="eastAsia"/>
               </w:rPr>
-              <w:t>git</w:t>
-            </w:r>
-            <w:proofErr w:type="spellEnd"/>
-            <w:r>
-              <w:rPr>
-                <w:rFonts w:hint="eastAsia"/>
-              </w:rPr>
-              <w:t xml:space="preserve"> commit </w:t>
+              <w:t xml:space="preserve">git commit </w:t>
             </w:r>
             <w:r>
               <w:t>–</w:t>
@@ -862,19 +718,11 @@
             </w:r>
           </w:p>
           <w:p>
-            <w:proofErr w:type="spellStart"/>
             <w:r>
               <w:rPr>
                 <w:rFonts w:hint="eastAsia"/>
               </w:rPr>
-              <w:t>git</w:t>
-            </w:r>
-            <w:proofErr w:type="spellEnd"/>
-            <w:r>
-              <w:rPr>
-                <w:rFonts w:hint="eastAsia"/>
-              </w:rPr>
-              <w:t xml:space="preserve"> push origin master</w:t>
+              <w:t>git push origin master</w:t>
             </w:r>
           </w:p>
         </w:tc>
@@ -994,23 +842,13 @@
                 <w:szCs w:val="20"/>
               </w:rPr>
             </w:pPr>
-            <w:proofErr w:type="spellStart"/>
             <w:r>
               <w:rPr>
                 <w:rFonts w:ascii="맑은 고딕" w:eastAsia="맑은 고딕" w:hAnsi="맑은 고딕" w:cs="굴림" w:hint="eastAsia"/>
                 <w:kern w:val="0"/>
                 <w:szCs w:val="20"/>
               </w:rPr>
-              <w:t>git</w:t>
-            </w:r>
-            <w:proofErr w:type="spellEnd"/>
-            <w:r>
-              <w:rPr>
-                <w:rFonts w:ascii="맑은 고딕" w:eastAsia="맑은 고딕" w:hAnsi="맑은 고딕" w:cs="굴림" w:hint="eastAsia"/>
-                <w:kern w:val="0"/>
-                <w:szCs w:val="20"/>
-              </w:rPr>
-              <w:t xml:space="preserve"> status</w:t>
+              <w:t>git status</w:t>
             </w:r>
           </w:p>
         </w:tc>
@@ -1130,23 +968,13 @@
                 <w:szCs w:val="20"/>
               </w:rPr>
             </w:pPr>
-            <w:proofErr w:type="spellStart"/>
             <w:r>
               <w:rPr>
                 <w:rFonts w:ascii="맑은 고딕" w:eastAsia="맑은 고딕" w:hAnsi="맑은 고딕" w:cs="맑은 고딕" w:hint="eastAsia"/>
                 <w:kern w:val="0"/>
                 <w:szCs w:val="20"/>
               </w:rPr>
-              <w:t>git</w:t>
-            </w:r>
-            <w:proofErr w:type="spellEnd"/>
-            <w:r>
-              <w:rPr>
-                <w:rFonts w:ascii="맑은 고딕" w:eastAsia="맑은 고딕" w:hAnsi="맑은 고딕" w:cs="맑은 고딕" w:hint="eastAsia"/>
-                <w:kern w:val="0"/>
-                <w:szCs w:val="20"/>
-              </w:rPr>
-              <w:t xml:space="preserve"> pull origin master</w:t>
+              <w:t>git pull origin master</w:t>
             </w:r>
           </w:p>
         </w:tc>
@@ -1210,18 +1038,8 @@
                 <w:kern w:val="0"/>
                 <w:szCs w:val="20"/>
               </w:rPr>
-              <w:t>삭제/</w:t>
-            </w:r>
-            <w:proofErr w:type="spellStart"/>
-            <w:r>
-              <w:rPr>
-                <w:rFonts w:ascii="맑은 고딕" w:eastAsia="맑은 고딕" w:hAnsi="맑은 고딕" w:cs="굴림" w:hint="eastAsia"/>
-                <w:kern w:val="0"/>
-                <w:szCs w:val="20"/>
-              </w:rPr>
-              <w:t>rm</w:t>
-            </w:r>
-            <w:proofErr w:type="spellEnd"/>
+              <w:t>삭제/rm</w:t>
+            </w:r>
           </w:p>
         </w:tc>
         <w:tc>
@@ -1276,41 +1094,13 @@
                 <w:szCs w:val="20"/>
               </w:rPr>
             </w:pPr>
-            <w:proofErr w:type="spellStart"/>
             <w:r>
               <w:rPr>
                 <w:rFonts w:ascii="맑은 고딕" w:eastAsia="맑은 고딕" w:hAnsi="맑은 고딕" w:cs="맑은 고딕"/>
                 <w:kern w:val="0"/>
                 <w:szCs w:val="20"/>
               </w:rPr>
-              <w:t>git</w:t>
-            </w:r>
-            <w:proofErr w:type="spellEnd"/>
-            <w:r>
-              <w:rPr>
-                <w:rFonts w:ascii="맑은 고딕" w:eastAsia="맑은 고딕" w:hAnsi="맑은 고딕" w:cs="맑은 고딕"/>
-                <w:kern w:val="0"/>
-                <w:szCs w:val="20"/>
-              </w:rPr>
-              <w:t xml:space="preserve"> </w:t>
-            </w:r>
-            <w:proofErr w:type="spellStart"/>
-            <w:r>
-              <w:rPr>
-                <w:rFonts w:ascii="맑은 고딕" w:eastAsia="맑은 고딕" w:hAnsi="맑은 고딕" w:cs="맑은 고딕"/>
-                <w:kern w:val="0"/>
-                <w:szCs w:val="20"/>
-              </w:rPr>
-              <w:t>rm</w:t>
-            </w:r>
-            <w:proofErr w:type="spellEnd"/>
-            <w:r>
-              <w:rPr>
-                <w:rFonts w:ascii="맑은 고딕" w:eastAsia="맑은 고딕" w:hAnsi="맑은 고딕" w:cs="맑은 고딕"/>
-                <w:kern w:val="0"/>
-                <w:szCs w:val="20"/>
-              </w:rPr>
-              <w:t xml:space="preserve"> (file)</w:t>
+              <w:t>git rm (file)</w:t>
             </w:r>
           </w:p>
           <w:p>
@@ -1472,70 +1262,24 @@
                 <w:kern w:val="0"/>
                 <w:szCs w:val="20"/>
               </w:rPr>
-              <w:t xml:space="preserve">) </w:t>
-            </w:r>
-            <w:proofErr w:type="spellStart"/>
+              <w:t xml:space="preserve">) git rm </w:t>
+            </w:r>
+            <w:r>
+              <w:rPr>
+                <w:rFonts w:ascii="맑은 고딕" w:eastAsia="맑은 고딕" w:hAnsi="맑은 고딕" w:cs="맑은 고딕"/>
+                <w:kern w:val="0"/>
+                <w:szCs w:val="20"/>
+              </w:rPr>
+              <w:t>“</w:t>
+            </w:r>
             <w:r>
               <w:rPr>
                 <w:rFonts w:ascii="맑은 고딕" w:eastAsia="맑은 고딕" w:hAnsi="맑은 고딕" w:cs="맑은 고딕" w:hint="eastAsia"/>
                 <w:kern w:val="0"/>
                 <w:szCs w:val="20"/>
               </w:rPr>
-              <w:t>git</w:t>
-            </w:r>
-            <w:proofErr w:type="spellEnd"/>
-            <w:r>
-              <w:rPr>
-                <w:rFonts w:ascii="맑은 고딕" w:eastAsia="맑은 고딕" w:hAnsi="맑은 고딕" w:cs="맑은 고딕" w:hint="eastAsia"/>
-                <w:kern w:val="0"/>
-                <w:szCs w:val="20"/>
-              </w:rPr>
-              <w:t xml:space="preserve"> </w:t>
-            </w:r>
-            <w:proofErr w:type="spellStart"/>
-            <w:r>
-              <w:rPr>
-                <w:rFonts w:ascii="맑은 고딕" w:eastAsia="맑은 고딕" w:hAnsi="맑은 고딕" w:cs="맑은 고딕" w:hint="eastAsia"/>
-                <w:kern w:val="0"/>
-                <w:szCs w:val="20"/>
-              </w:rPr>
-              <w:t>rm</w:t>
-            </w:r>
-            <w:proofErr w:type="spellEnd"/>
-            <w:r>
-              <w:rPr>
-                <w:rFonts w:ascii="맑은 고딕" w:eastAsia="맑은 고딕" w:hAnsi="맑은 고딕" w:cs="맑은 고딕" w:hint="eastAsia"/>
-                <w:kern w:val="0"/>
-                <w:szCs w:val="20"/>
-              </w:rPr>
-              <w:t xml:space="preserve"> </w:t>
-            </w:r>
-            <w:r>
-              <w:rPr>
-                <w:rFonts w:ascii="맑은 고딕" w:eastAsia="맑은 고딕" w:hAnsi="맑은 고딕" w:cs="맑은 고딕"/>
-                <w:kern w:val="0"/>
-                <w:szCs w:val="20"/>
-              </w:rPr>
-              <w:t>“</w:t>
-            </w:r>
-            <w:r>
-              <w:rPr>
-                <w:rFonts w:ascii="맑은 고딕" w:eastAsia="맑은 고딕" w:hAnsi="맑은 고딕" w:cs="맑은 고딕" w:hint="eastAsia"/>
-                <w:kern w:val="0"/>
-                <w:szCs w:val="20"/>
-              </w:rPr>
-              <w:t>test\(test\).</w:t>
-            </w:r>
-            <w:proofErr w:type="spellStart"/>
-            <w:r>
-              <w:rPr>
-                <w:rFonts w:ascii="맑은 고딕" w:eastAsia="맑은 고딕" w:hAnsi="맑은 고딕" w:cs="맑은 고딕" w:hint="eastAsia"/>
-                <w:kern w:val="0"/>
-                <w:szCs w:val="20"/>
-              </w:rPr>
-              <w:t>py</w:t>
-            </w:r>
-            <w:proofErr w:type="spellEnd"/>
+              <w:t>test\(test\).py</w:t>
+            </w:r>
             <w:r>
               <w:rPr>
                 <w:rFonts w:ascii="맑은 고딕" w:eastAsia="맑은 고딕" w:hAnsi="맑은 고딕" w:cs="맑은 고딕"/>
@@ -3183,7 +2927,6 @@
     <w:name w:val="Hyperlink"/>
     <w:basedOn w:val="a0"/>
     <w:uiPriority w:val="99"/>
-    <w:semiHidden/>
     <w:unhideWhenUsed/>
     <w:rsid w:val="006311DB"/>
     <w:rPr>

</xml_diff>